<commit_message>
Finalizing the archive, news site updates, stv?
</commit_message>
<xml_diff>
--- a/public/documents/Icenia-SHOPS-Act.docx
+++ b/public/documents/Icenia-SHOPS-Act.docx
@@ -228,7 +228,7 @@
                 <w:szCs w:val="72"/>
                 <w:rtl w:val="0"/>
               </w:rPr>
-              <w:t xml:space="preserve">ACT_BILL_TREATY</w:t>
+              <w:t xml:space="preserve">Icenia SHOPS Act</w:t>
             </w:r>
           </w:p>
         </w:tc>
@@ -359,342 +359,6 @@
         </w:rPr>
         <w:t xml:space="preserve">.</w:t>
       </w:r>
-      <w:r>
-        <w:br w:type="page"/>
-      </w:r>
-      <w:r>
-        <w:rPr>
-          <w:rtl w:val="0"/>
-        </w:rPr>
-      </w:r>
-    </w:p>
-    <w:p>
-      <w:pPr>
-        <w:spacing w:line="240" w:lineRule="auto"/>
-        <w:rPr>
-          <w:rFonts w:ascii="Garamond" w:cs="Garamond" w:eastAsia="Garamond" w:hAnsi="Garamond"/>
-          <w:b w:val="1"/>
-          <w:bCs w:val="1"/>
-          <w:i w:val="1"/>
-          <w:iCs w:val="1"/>
-          <w:sz w:val="40"/>
-          <w:szCs w:val="40"/>
-        </w:rPr>
-      </w:pPr>
-      <w:r>
-        <w:rPr>
-          <w:rtl w:val="0"/>
-        </w:rPr>
-      </w:r>
-    </w:p>
-    <w:p>
-      <w:pPr>
-        <w:spacing w:line="240" w:lineRule="auto"/>
-        <w:rPr>
-          <w:rFonts w:ascii="Garamond" w:cs="Garamond" w:eastAsia="Garamond" w:hAnsi="Garamond"/>
-          <w:b w:val="1"/>
-          <w:bCs w:val="1"/>
-          <w:i w:val="1"/>
-          <w:iCs w:val="1"/>
-          <w:sz w:val="40"/>
-          <w:szCs w:val="40"/>
-        </w:rPr>
-      </w:pPr>
-      <w:r>
-        <w:rPr>
-          <w:rtl w:val="0"/>
-        </w:rPr>
-      </w:r>
-    </w:p>
-    <w:p>
-      <w:pPr>
-        <w:spacing w:line="240" w:lineRule="auto"/>
-        <w:jc w:val="center"/>
-        <w:rPr>
-          <w:rFonts w:ascii="Garamond" w:cs="Garamond" w:eastAsia="Garamond" w:hAnsi="Garamond"/>
-          <w:b w:val="1"/>
-          <w:bCs w:val="1"/>
-          <w:i w:val="1"/>
-          <w:iCs w:val="1"/>
-          <w:strike w:val="1"/>
-          <w:sz w:val="40"/>
-          <w:szCs w:val="40"/>
-        </w:rPr>
-      </w:pPr>
-      <w:r>
-        <w:rPr>
-          <w:rFonts w:ascii="Garamond" w:cs="Garamond" w:eastAsia="Garamond" w:hAnsi="Garamond"/>
-          <w:b w:val="1"/>
-          <w:bCs w:val="1"/>
-          <w:i w:val="1"/>
-          <w:iCs w:val="1"/>
-          <w:strike w:val="1"/>
-          <w:sz w:val="40"/>
-          <w:szCs w:val="40"/>
-        </w:rPr>
-        <w:drawing>
-          <wp:inline distB="0" distT="0" distL="0" distR="0">
-            <wp:extent cx="3339938" cy="3522590"/>
-            <wp:effectExtent b="0" l="0" r="0" t="0"/>
-            <wp:docPr id="8" name="image2.png"/>
-            <a:graphic>
-              <a:graphicData uri="http://schemas.openxmlformats.org/drawingml/2006/picture">
-                <pic:pic>
-                  <pic:nvPicPr>
-                    <pic:cNvPr id="0" name="image2.png"/>
-                    <pic:cNvPicPr preferRelativeResize="0"/>
-                  </pic:nvPicPr>
-                  <pic:blipFill>
-                    <a:blip r:embed="rId7"/>
-                    <a:srcRect b="0" l="0" r="0" t="0"/>
-                    <a:stretch>
-                      <a:fillRect/>
-                    </a:stretch>
-                  </pic:blipFill>
-                  <pic:spPr>
-                    <a:xfrm>
-                      <a:off x="0" y="0"/>
-                      <a:ext cx="3339938" cy="3522590"/>
-                    </a:xfrm>
-                    <a:prstGeom prst="rect"/>
-                    <a:ln/>
-                  </pic:spPr>
-                </pic:pic>
-              </a:graphicData>
-            </a:graphic>
-          </wp:inline>
-        </w:drawing>
-      </w:r>
-      <w:r>
-        <w:rPr>
-          <w:rtl w:val="0"/>
-        </w:rPr>
-      </w:r>
-    </w:p>
-    <w:p>
-      <w:pPr>
-        <w:spacing w:line="240" w:lineRule="auto"/>
-        <w:jc w:val="center"/>
-        <w:rPr>
-          <w:rFonts w:ascii="Garamond" w:cs="Garamond" w:eastAsia="Garamond" w:hAnsi="Garamond"/>
-          <w:b w:val="1"/>
-          <w:bCs w:val="1"/>
-          <w:i w:val="1"/>
-          <w:iCs w:val="1"/>
-          <w:sz w:val="40"/>
-          <w:szCs w:val="40"/>
-        </w:rPr>
-      </w:pPr>
-      <w:r>
-        <w:rPr>
-          <w:rtl w:val="0"/>
-        </w:rPr>
-      </w:r>
-    </w:p>
-    <w:p>
-      <w:pPr>
-        <w:spacing w:line="240" w:lineRule="auto"/>
-        <w:jc w:val="center"/>
-        <w:rPr>
-          <w:rFonts w:ascii="Garamond" w:cs="Garamond" w:eastAsia="Garamond" w:hAnsi="Garamond"/>
-          <w:b w:val="1"/>
-          <w:bCs w:val="1"/>
-          <w:i w:val="1"/>
-          <w:iCs w:val="1"/>
-          <w:sz w:val="40"/>
-          <w:szCs w:val="40"/>
-        </w:rPr>
-      </w:pPr>
-      <w:r>
-        <w:rPr>
-          <w:rFonts w:ascii="Garamond" w:cs="Garamond" w:eastAsia="Garamond" w:hAnsi="Garamond"/>
-          <w:b w:val="1"/>
-          <w:bCs w:val="1"/>
-          <w:i w:val="1"/>
-          <w:iCs w:val="1"/>
-          <w:sz w:val="40"/>
-          <w:szCs w:val="40"/>
-          <w:rtl w:val="0"/>
-        </w:rPr>
-        <w:t xml:space="preserve">THE REPUBLIC OF ICENIA</w:t>
-      </w:r>
-    </w:p>
-    <w:p>
-      <w:pPr>
-        <w:spacing w:line="240" w:lineRule="auto"/>
-        <w:jc w:val="center"/>
-        <w:rPr>
-          <w:rFonts w:ascii="Garamond" w:cs="Garamond" w:eastAsia="Garamond" w:hAnsi="Garamond"/>
-          <w:b w:val="1"/>
-          <w:bCs w:val="1"/>
-          <w:i w:val="1"/>
-          <w:iCs w:val="1"/>
-          <w:sz w:val="40"/>
-          <w:szCs w:val="40"/>
-        </w:rPr>
-      </w:pPr>
-      <w:r>
-        <w:rPr>
-          <w:rtl w:val="0"/>
-        </w:rPr>
-      </w:r>
-    </w:p>
-    <w:p>
-      <w:pPr>
-        <w:spacing w:line="328" w:lineRule="auto"/>
-        <w:rPr>
-          <w:b w:val="1"/>
-          <w:bCs w:val="1"/>
-          <w:sz w:val="72"/>
-          <w:szCs w:val="72"/>
-        </w:rPr>
-      </w:pPr>
-      <w:r>
-        <w:pict>
-          <v:rect style="width:0.0pt;height:1.5pt" o:hr="t" o:hrstd="t" o:hralign="center" fillcolor="#A0A0A0" stroked="f"/>
-        </w:pict>
-      </w:r>
-      <w:r>
-        <w:rPr>
-          <w:rtl w:val="0"/>
-        </w:rPr>
-      </w:r>
-    </w:p>
-    <w:sdt>
-      <w:sdtPr>
-        <w:lock w:val="contentLocked"/>
-        <w:id w:val="2138432613"/>
-        <w:tag w:val="goog_rdk_0"/>
-      </w:sdtPr>
-      <w:sdtContent>
-        <w:tbl>
-          <w:tblPr>
-            <w:tblStyle w:val="Table2"/>
-            <w:tblW w:w="9029.0" w:type="dxa"/>
-            <w:jc w:val="center"/>
-            <w:tblLayout w:type="fixed"/>
-            <w:tblLook w:val="0600"/>
-          </w:tblPr>
-          <w:tblGrid>
-            <w:gridCol w:w="9029"/>
-            <w:tblGridChange w:id="0">
-              <w:tblGrid>
-                <w:gridCol w:w="9029"/>
-              </w:tblGrid>
-            </w:tblGridChange>
-          </w:tblGrid>
-          <w:tr>
-            <w:trPr>
-              <w:cantSplit w:val="0"/>
-              <w:trHeight w:val="2460" w:hRule="atLeast"/>
-              <w:tblHeader w:val="0"/>
-            </w:trPr>
-            <w:tc>
-              <w:tcPr>
-                <w:shd w:fill="auto" w:val="clear"/>
-                <w:tcMar>
-                  <w:top w:w="100.0" w:type="dxa"/>
-                  <w:left w:w="100.0" w:type="dxa"/>
-                  <w:bottom w:w="100.0" w:type="dxa"/>
-                  <w:right w:w="100.0" w:type="dxa"/>
-                </w:tcMar>
-                <w:vAlign w:val="center"/>
-              </w:tcPr>
-              <w:p>
-                <w:pPr>
-                  <w:spacing w:line="240" w:lineRule="auto"/>
-                  <w:jc w:val="center"/>
-                  <w:rPr>
-                    <w:b w:val="1"/>
-                    <w:bCs w:val="1"/>
-                    <w:sz w:val="72"/>
-                    <w:szCs w:val="72"/>
-                  </w:rPr>
-                </w:pPr>
-                <w:r>
-                  <w:rPr>
-                    <w:rFonts w:ascii="Garamond" w:cs="Garamond" w:eastAsia="Garamond" w:hAnsi="Garamond"/>
-                    <w:b w:val="1"/>
-                    <w:bCs w:val="1"/>
-                    <w:sz w:val="72"/>
-                    <w:szCs w:val="72"/>
-                    <w:rtl w:val="0"/>
-                  </w:rPr>
-                  <w:t xml:space="preserve">Icenia SHOPS Act</w:t>
-                </w:r>
-                <w:r>
-                  <w:rPr>
-                    <w:rtl w:val="0"/>
-                  </w:rPr>
-                </w:r>
-              </w:p>
-            </w:tc>
-          </w:tr>
-        </w:tbl>
-      </w:sdtContent>
-    </w:sdt>
-    <w:p>
-      <w:pPr>
-        <w:spacing w:line="240" w:lineRule="auto"/>
-        <w:rPr>
-          <w:rFonts w:ascii="Times New Roman" w:cs="Times New Roman" w:eastAsia="Times New Roman" w:hAnsi="Times New Roman"/>
-          <w:b w:val="1"/>
-          <w:bCs w:val="1"/>
-          <w:i w:val="1"/>
-          <w:iCs w:val="1"/>
-          <w:sz w:val="20"/>
-          <w:szCs w:val="20"/>
-        </w:rPr>
-      </w:pPr>
-      <w:r>
-        <w:pict>
-          <v:rect style="width:0.0pt;height:1.5pt" o:hr="t" o:hrstd="t" o:hralign="center" fillcolor="#A0A0A0" stroked="f"/>
-        </w:pict>
-      </w:r>
-      <w:r>
-        <w:rPr>
-          <w:rtl w:val="0"/>
-        </w:rPr>
-      </w:r>
-    </w:p>
-    <w:p>
-      <w:pPr>
-        <w:jc w:val="center"/>
-        <w:rPr/>
-      </w:pPr>
-      <w:r>
-        <w:rPr>
-          <w:rtl w:val="0"/>
-        </w:rPr>
-      </w:r>
-    </w:p>
-    <w:p>
-      <w:pPr>
-        <w:jc w:val="left"/>
-        <w:rPr/>
-      </w:pPr>
-      <w:r>
-        <w:rPr>
-          <w:rtl w:val="0"/>
-        </w:rPr>
-      </w:r>
-    </w:p>
-    <w:p>
-      <w:pPr>
-        <w:jc w:val="center"/>
-        <w:rPr/>
-      </w:pPr>
-      <w:r>
-        <w:rPr>
-          <w:rtl w:val="0"/>
-        </w:rPr>
-      </w:r>
-    </w:p>
-    <w:p>
-      <w:pPr>
-        <w:jc w:val="center"/>
-        <w:rPr/>
-      </w:pPr>
       <w:r>
         <w:br w:type="page"/>
       </w:r>
@@ -3028,13 +2692,6 @@
     </w:rPr>
   </w:style>
   <w:style w:type="table" w:styleId="Table1">
-    <w:basedOn w:val="TableNormal"/>
-    <w:tblPr>
-      <w:tblStyleRowBandSize w:val="1"/>
-      <w:tblStyleColBandSize w:val="1"/>
-    </w:tblPr>
-  </w:style>
-  <w:style w:type="table" w:styleId="Table2">
     <w:basedOn w:val="TableNormal"/>
     <w:tblPr>
       <w:tblStyleRowBandSize w:val="1"/>
@@ -3366,7 +3023,7 @@
 
 <file path=customXML/item1.xml><?xml version="1.0" encoding="utf-8"?>
 <go:gDocsCustomXmlDataStorage xmlns:go="http://customooxmlschemas.google.com/" xmlns:r="http://schemas.openxmlformats.org/officeDocument/2006/relationships" uri="GoogleDocsCustomDataVersion2">
-  <go:docsCustomData xmlns:go="http://customooxmlschemas.google.com/" roundtripDataSignature="AMtx7miHRnMpYHXZo3QiDLIbAjglyAHtRg==">CgMxLjAaHwoBMBIaChgICVIUChJ0YWJsZS5mMnQwZmkzdmpjaDE4AHIhMVJxbTJVYkdIZGs2OVNjRldhNDNHNDlHSWlMSUlCNTdH</go:docsCustomData>
+  <go:docsCustomData xmlns:go="http://customooxmlschemas.google.com/" roundtripDataSignature="AMtx7mjitATyDPtqRmQSX60InP4t8N8XeA==">CgMxLjA4AHIhMVJxbTJVYkdIZGs2OVNjRldhNDNHNDlHSWlMSUlCNTdH</go:docsCustomData>
 </go:gDocsCustomXmlDataStorage>
 </file>
 

</xml_diff>